<commit_message>
EDIT. Use cases 0.1
</commit_message>
<xml_diff>
--- a/docs/Use cases.docx
+++ b/docs/Use cases.docx
@@ -2088,6 +2088,50 @@
         <w:t>Описание</w:t>
       </w:r>
       <w:bookmarkEnd w:id="8"/>
+    </w:p>
+    <w:p>
+      <w:r>
+        <w:t>Базовая функциональность будет доступна пользователям на протяжении всего времени работы с системой. В зависимости от ролей будут доступны разные функции.</w:t>
+      </w:r>
+    </w:p>
+    <w:p>
+      <w:r>
+        <w:t>Пользовател</w:t>
+      </w:r>
+      <w:r>
+        <w:t>и</w:t>
+      </w:r>
+      <w:r>
+        <w:t xml:space="preserve"> </w:t>
+      </w:r>
+      <w:r>
+        <w:t>должны</w:t>
+      </w:r>
+      <w:r>
+        <w:t xml:space="preserve"> иметь возможность войти и выйти из системы</w:t>
+      </w:r>
+      <w:r>
+        <w:t>. После входа в систему идентификационные данные пользователя будут сохранены. При последующих обращениях они будут использоваться для аутентификации и авторизации.</w:t>
+      </w:r>
+    </w:p>
+    <w:p>
+      <w:r>
+        <w:t xml:space="preserve">Пользователь с ролью «Клиент» </w:t>
+      </w:r>
+      <w:r>
+        <w:t>должен</w:t>
+      </w:r>
+      <w:r>
+        <w:t xml:space="preserve"> иметь возможность выполнить операции с денежными средствами, управления счетом, просмотреть текущие курсы валют.</w:t>
+      </w:r>
+    </w:p>
+    <w:p>
+      <w:r>
+        <w:t>Пользователь с ролью «Администратор»</w:t>
+      </w:r>
+      <w:r>
+        <w:t xml:space="preserve"> должен иметь возможность перейти в панель администрирования.</w:t>
+      </w:r>
     </w:p>
     <w:p>
       <w:pPr>
@@ -2197,6 +2241,11 @@
       <w:bookmarkEnd w:id="11"/>
     </w:p>
     <w:p>
+      <w:r>
+        <w:t>Из панели управления счетом пользователь с ролью «Клиент» должен иметь возможность заблокировать и разблокировать карту/карты привязанную к карт-счету.</w:t>
+      </w:r>
+    </w:p>
+    <w:p>
       <w:pPr>
         <w:pStyle w:val="3"/>
         <w:rPr>
@@ -2272,16 +2321,31 @@
     </w:p>
     <w:p>
       <w:pPr>
+        <w:rPr>
+          <w:rFonts w:asciiTheme="majorHAnsi" w:eastAsiaTheme="majorEastAsia" w:hAnsiTheme="majorHAnsi" w:cstheme="majorBidi"/>
+          <w:b/>
+          <w:bCs/>
+          <w:sz w:val="26"/>
+          <w:szCs w:val="26"/>
+        </w:rPr>
+      </w:pPr>
+      <w:bookmarkStart w:id="13" w:name="_Toc337456423"/>
+      <w:r>
+        <w:br w:type="page"/>
+      </w:r>
+    </w:p>
+    <w:p>
+      <w:pPr>
         <w:pStyle w:val="2"/>
         <w:rPr>
           <w:color w:val="auto"/>
         </w:rPr>
       </w:pPr>
-      <w:bookmarkStart w:id="13" w:name="_Toc337456423"/>
       <w:r>
         <w:rPr>
           <w:color w:val="auto"/>
         </w:rPr>
+        <w:lastRenderedPageBreak/>
         <w:t>Операции с денежными средствами</w:t>
       </w:r>
       <w:bookmarkEnd w:id="13"/>
@@ -2301,6 +2365,23 @@
         <w:t>Описание</w:t>
       </w:r>
       <w:bookmarkEnd w:id="14"/>
+    </w:p>
+    <w:p>
+      <w:r>
+        <w:t xml:space="preserve">Пользователь  с ролью «Клиент» </w:t>
+      </w:r>
+      <w:r>
+        <w:t>должен иметь возможность провести платеж, выполнить перевод и просмотреть историю выполненных операций. При выполнении всех операций производится обращение к «Менеджеру операций». Который имеет полномочия для проведения операций с</w:t>
+      </w:r>
+      <w:r>
+        <w:t xml:space="preserve"> денежными</w:t>
+      </w:r>
+      <w:r>
+        <w:t xml:space="preserve"> средствами</w:t>
+      </w:r>
+      <w:r>
+        <w:t>.</w:t>
+      </w:r>
     </w:p>
     <w:p>
       <w:pPr>
@@ -2378,12 +2459,26 @@
     </w:p>
     <w:p>
       <w:pPr>
+        <w:rPr>
+          <w:rFonts w:asciiTheme="majorHAnsi" w:eastAsiaTheme="majorEastAsia" w:hAnsiTheme="majorHAnsi" w:cstheme="majorBidi"/>
+          <w:b/>
+          <w:bCs/>
+          <w:sz w:val="26"/>
+          <w:szCs w:val="26"/>
+        </w:rPr>
+      </w:pPr>
+      <w:bookmarkStart w:id="16" w:name="_Toc337456426"/>
+      <w:r>
+        <w:br w:type="page"/>
+      </w:r>
+    </w:p>
+    <w:p>
+      <w:pPr>
         <w:pStyle w:val="2"/>
         <w:rPr>
           <w:color w:val="auto"/>
         </w:rPr>
       </w:pPr>
-      <w:bookmarkStart w:id="16" w:name="_Toc337456426"/>
       <w:r>
         <w:rPr>
           <w:color w:val="auto"/>
@@ -2408,6 +2503,14 @@
         <w:t>Описание</w:t>
       </w:r>
       <w:bookmarkEnd w:id="17"/>
+    </w:p>
+    <w:p>
+      <w:r>
+        <w:t>В панели администрировании пользователь с ролью «Администратор»</w:t>
+      </w:r>
+      <w:r>
+        <w:t xml:space="preserve"> должен иметь возможность создать счет, удалить счет и пополнить любой счет.</w:t>
+      </w:r>
     </w:p>
     <w:p>
       <w:pPr>
@@ -2556,27 +2659,14 @@
           <w:pStyle w:val="a6"/>
           <w:jc w:val="right"/>
         </w:pPr>
-        <w:r>
-          <w:fldChar w:fldCharType="begin"/>
-        </w:r>
-        <w:r>
-          <w:instrText xml:space="preserve"> PAGE   \* MERGEFORMAT </w:instrText>
-        </w:r>
-        <w:r>
-          <w:fldChar w:fldCharType="separate"/>
-        </w:r>
-        <w:r>
-          <w:rPr>
-            <w:noProof/>
-          </w:rPr>
-          <w:t>2</w:t>
-        </w:r>
-        <w:r>
-          <w:rPr>
-            <w:noProof/>
-          </w:rPr>
-          <w:fldChar w:fldCharType="end"/>
-        </w:r>
+        <w:fldSimple w:instr=" PAGE   \* MERGEFORMAT ">
+          <w:r>
+            <w:rPr>
+              <w:noProof/>
+            </w:rPr>
+            <w:t>8</w:t>
+          </w:r>
+        </w:fldSimple>
       </w:p>
     </w:sdtContent>
   </w:sdt>
@@ -2643,9 +2733,6 @@
       </w:rPr>
       <w:alias w:val="Название"/>
       <w:id w:val="77547040"/>
-      <w:placeholder>
-        <w:docPart w:val="723B94EA9CBD4C879E5982D8DAE89420"/>
-      </w:placeholder>
       <w:dataBinding w:prefixMappings="xmlns:ns0='http://schemas.openxmlformats.org/package/2006/metadata/core-properties' xmlns:ns1='http://purl.org/dc/elements/1.1/'" w:xpath="/ns0:coreProperties[1]/ns1:title[1]" w:storeItemID="{6C3C8BC8-F283-45AE-878A-BAB7291924A1}"/>
       <w:text/>
     </w:sdtPr>
@@ -5061,319 +5148,6 @@
 </w:styles>
 </file>
 
-<file path=word/glossary/document.xml><?xml version="1.0" encoding="utf-8"?>
-<w:glossaryDocument xmlns:ve="http://schemas.openxmlformats.org/markup-compatibility/2006" xmlns:o="urn:schemas-microsoft-com:office:office" xmlns:r="http://schemas.openxmlformats.org/officeDocument/2006/relationships" xmlns:m="http://schemas.openxmlformats.org/officeDocument/2006/math" xmlns:v="urn:schemas-microsoft-com:vml" xmlns:wp="http://schemas.openxmlformats.org/drawingml/2006/wordprocessingDrawing" xmlns:w10="urn:schemas-microsoft-com:office:word" xmlns:w="http://schemas.openxmlformats.org/wordprocessingml/2006/main" xmlns:wne="http://schemas.microsoft.com/office/word/2006/wordml">
-  <w:docParts/>
-</w:glossaryDocument>
-</file>
-
-<file path=word/glossary/fontTable.xml><?xml version="1.0" encoding="utf-8"?>
-<w:fonts xmlns:r="http://schemas.openxmlformats.org/officeDocument/2006/relationships" xmlns:w="http://schemas.openxmlformats.org/wordprocessingml/2006/main">
-  <w:font w:name="Symbol">
-    <w:panose1 w:val="05050102010706020507"/>
-    <w:charset w:val="02"/>
-    <w:family w:val="roman"/>
-    <w:pitch w:val="variable"/>
-    <w:sig w:usb0="00000000" w:usb1="10000000" w:usb2="00000000" w:usb3="00000000" w:csb0="80000000" w:csb1="00000000"/>
-  </w:font>
-  <w:font w:name="Times New Roman">
-    <w:panose1 w:val="02020603050405020304"/>
-    <w:charset w:val="CC"/>
-    <w:family w:val="roman"/>
-    <w:pitch w:val="variable"/>
-    <w:sig w:usb0="E0002AFF" w:usb1="C0007841" w:usb2="00000009" w:usb3="00000000" w:csb0="000001FF" w:csb1="00000000"/>
-  </w:font>
-  <w:font w:name="Courier New">
-    <w:panose1 w:val="02070309020205020404"/>
-    <w:charset w:val="CC"/>
-    <w:family w:val="modern"/>
-    <w:pitch w:val="fixed"/>
-    <w:sig w:usb0="E0002AFF" w:usb1="C0007843" w:usb2="00000009" w:usb3="00000000" w:csb0="000001FF" w:csb1="00000000"/>
-  </w:font>
-  <w:font w:name="Wingdings">
-    <w:panose1 w:val="05000000000000000000"/>
-    <w:charset w:val="02"/>
-    <w:family w:val="auto"/>
-    <w:pitch w:val="variable"/>
-    <w:sig w:usb0="00000000" w:usb1="10000000" w:usb2="00000000" w:usb3="00000000" w:csb0="80000000" w:csb1="00000000"/>
-  </w:font>
-  <w:font w:name="Calibri">
-    <w:panose1 w:val="020F0502020204030204"/>
-    <w:charset w:val="CC"/>
-    <w:family w:val="swiss"/>
-    <w:pitch w:val="variable"/>
-    <w:sig w:usb0="E10002FF" w:usb1="4000ACFF" w:usb2="00000009" w:usb3="00000000" w:csb0="0000019F" w:csb1="00000000"/>
-  </w:font>
-  <w:font w:name="Cambria">
-    <w:panose1 w:val="02040503050406030204"/>
-    <w:charset w:val="CC"/>
-    <w:family w:val="roman"/>
-    <w:pitch w:val="variable"/>
-    <w:sig w:usb0="E00002FF" w:usb1="400004FF" w:usb2="00000000" w:usb3="00000000" w:csb0="0000019F" w:csb1="00000000"/>
-  </w:font>
-  <w:font w:name="Tahoma">
-    <w:panose1 w:val="00000000000000000000"/>
-    <w:charset w:val="00"/>
-    <w:family w:val="swiss"/>
-    <w:notTrueType/>
-    <w:pitch w:val="variable"/>
-    <w:sig w:usb0="00000003" w:usb1="00000000" w:usb2="00000000" w:usb3="00000000" w:csb0="00000001" w:csb1="00000000"/>
-  </w:font>
-  <w:font w:name="Arial">
-    <w:panose1 w:val="020B0604020202020204"/>
-    <w:charset w:val="CC"/>
-    <w:family w:val="swiss"/>
-    <w:pitch w:val="variable"/>
-    <w:sig w:usb0="E0002AFF" w:usb1="C0007843" w:usb2="00000009" w:usb3="00000000" w:csb0="000001FF" w:csb1="00000000"/>
-  </w:font>
-</w:fonts>
-</file>
-
-<file path=word/glossary/settings.xml><?xml version="1.0" encoding="utf-8"?>
-<w:settings xmlns:o="urn:schemas-microsoft-com:office:office" xmlns:r="http://schemas.openxmlformats.org/officeDocument/2006/relationships" xmlns:m="http://schemas.openxmlformats.org/officeDocument/2006/math" xmlns:v="urn:schemas-microsoft-com:vml" xmlns:w10="urn:schemas-microsoft-com:office:word" xmlns:w="http://schemas.openxmlformats.org/wordprocessingml/2006/main" xmlns:sl="http://schemas.openxmlformats.org/schemaLibrary/2006/main">
-  <w:view w:val="normal"/>
-  <w:defaultTabStop w:val="708"/>
-  <w:characterSpacingControl w:val="doNotCompress"/>
-  <w:compat>
-    <w:useFELayout/>
-  </w:compat>
-  <w:rsids>
-    <w:rsidRoot w:val="00CB02B2"/>
-    <w:rsid w:val="0009608B"/>
-    <w:rsid w:val="003A38EB"/>
-    <w:rsid w:val="00A1139C"/>
-    <w:rsid w:val="00B55460"/>
-    <w:rsid w:val="00CB02B2"/>
-    <w:rsid w:val="00D720DD"/>
-    <w:rsid w:val="00FA1B32"/>
-  </w:rsids>
-  <m:mathPr>
-    <m:mathFont m:val="Cambria Math"/>
-    <m:brkBin m:val="before"/>
-    <m:brkBinSub m:val="--"/>
-    <m:smallFrac/>
-    <m:dispDef/>
-    <m:lMargin m:val="0"/>
-    <m:rMargin m:val="0"/>
-    <m:defJc m:val="centerGroup"/>
-    <m:wrapIndent m:val="1440"/>
-    <m:intLim m:val="subSup"/>
-    <m:naryLim m:val="undOvr"/>
-  </m:mathPr>
-  <w:themeFontLang w:val="ru-RU"/>
-  <w:clrSchemeMapping w:bg1="light1" w:t1="dark1" w:bg2="light2" w:t2="dark2" w:accent1="accent1" w:accent2="accent2" w:accent3="accent3" w:accent4="accent4" w:accent5="accent5" w:accent6="accent6" w:hyperlink="hyperlink" w:followedHyperlink="followedHyperlink"/>
-  <w:decimalSymbol w:val=","/>
-  <w:listSeparator w:val=";"/>
-</w:settings>
-</file>
-
-<file path=word/glossary/styles.xml><?xml version="1.0" encoding="utf-8"?>
-<w:styles xmlns:r="http://schemas.openxmlformats.org/officeDocument/2006/relationships" xmlns:w="http://schemas.openxmlformats.org/wordprocessingml/2006/main">
-  <w:docDefaults>
-    <w:rPrDefault>
-      <w:rPr>
-        <w:rFonts w:asciiTheme="minorHAnsi" w:eastAsiaTheme="minorEastAsia" w:hAnsiTheme="minorHAnsi" w:cstheme="minorBidi"/>
-        <w:sz w:val="22"/>
-        <w:szCs w:val="22"/>
-        <w:lang w:val="ru-RU" w:eastAsia="ru-RU" w:bidi="ar-SA"/>
-      </w:rPr>
-    </w:rPrDefault>
-    <w:pPrDefault>
-      <w:pPr>
-        <w:spacing w:after="200" w:line="276" w:lineRule="auto"/>
-      </w:pPr>
-    </w:pPrDefault>
-  </w:docDefaults>
-  <w:latentStyles w:defLockedState="0" w:defUIPriority="99" w:defSemiHidden="1" w:defUnhideWhenUsed="1" w:defQFormat="0" w:count="267">
-    <w:lsdException w:name="Normal" w:semiHidden="0" w:uiPriority="0" w:unhideWhenUsed="0" w:qFormat="1"/>
-    <w:lsdException w:name="heading 1" w:semiHidden="0" w:uiPriority="9" w:unhideWhenUsed="0" w:qFormat="1"/>
-    <w:lsdException w:name="heading 2" w:uiPriority="9" w:qFormat="1"/>
-    <w:lsdException w:name="heading 3" w:uiPriority="9" w:qFormat="1"/>
-    <w:lsdException w:name="heading 4" w:uiPriority="9" w:qFormat="1"/>
-    <w:lsdException w:name="heading 5" w:uiPriority="9" w:qFormat="1"/>
-    <w:lsdException w:name="heading 6" w:uiPriority="9" w:qFormat="1"/>
-    <w:lsdException w:name="heading 7" w:uiPriority="9" w:qFormat="1"/>
-    <w:lsdException w:name="heading 8" w:uiPriority="9" w:qFormat="1"/>
-    <w:lsdException w:name="heading 9" w:uiPriority="9" w:qFormat="1"/>
-    <w:lsdException w:name="toc 1" w:uiPriority="39"/>
-    <w:lsdException w:name="toc 2" w:uiPriority="39"/>
-    <w:lsdException w:name="toc 3" w:uiPriority="39"/>
-    <w:lsdException w:name="toc 4" w:uiPriority="39"/>
-    <w:lsdException w:name="toc 5" w:uiPriority="39"/>
-    <w:lsdException w:name="toc 6" w:uiPriority="39"/>
-    <w:lsdException w:name="toc 7" w:uiPriority="39"/>
-    <w:lsdException w:name="toc 8" w:uiPriority="39"/>
-    <w:lsdException w:name="toc 9" w:uiPriority="39"/>
-    <w:lsdException w:name="caption" w:uiPriority="35" w:qFormat="1"/>
-    <w:lsdException w:name="Title" w:semiHidden="0" w:uiPriority="10" w:unhideWhenUsed="0" w:qFormat="1"/>
-    <w:lsdException w:name="Default Paragraph Font" w:uiPriority="1"/>
-    <w:lsdException w:name="Subtitle" w:semiHidden="0" w:uiPriority="11" w:unhideWhenUsed="0" w:qFormat="1"/>
-    <w:lsdException w:name="Strong" w:semiHidden="0" w:uiPriority="22" w:unhideWhenUsed="0" w:qFormat="1"/>
-    <w:lsdException w:name="Emphasis" w:semiHidden="0" w:uiPriority="20" w:unhideWhenUsed="0" w:qFormat="1"/>
-    <w:lsdException w:name="Table Grid" w:semiHidden="0" w:uiPriority="59" w:unhideWhenUsed="0"/>
-    <w:lsdException w:name="Placeholder Text" w:unhideWhenUsed="0"/>
-    <w:lsdException w:name="No Spacing" w:semiHidden="0" w:uiPriority="1" w:unhideWhenUsed="0" w:qFormat="1"/>
-    <w:lsdException w:name="Light Shading" w:semiHidden="0" w:uiPriority="60" w:unhideWhenUsed="0"/>
-    <w:lsdException w:name="Light List" w:semiHidden="0" w:uiPriority="61" w:unhideWhenUsed="0"/>
-    <w:lsdException w:name="Light Grid" w:semiHidden="0" w:uiPriority="62" w:unhideWhenUsed="0"/>
-    <w:lsdException w:name="Medium Shading 1" w:semiHidden="0" w:uiPriority="63" w:unhideWhenUsed="0"/>
-    <w:lsdException w:name="Medium Shading 2" w:semiHidden="0" w:uiPriority="64" w:unhideWhenUsed="0"/>
-    <w:lsdException w:name="Medium List 1" w:semiHidden="0" w:uiPriority="65" w:unhideWhenUsed="0"/>
-    <w:lsdException w:name="Medium List 2" w:semiHidden="0" w:uiPriority="66" w:unhideWhenUsed="0"/>
-    <w:lsdException w:name="Medium Grid 1" w:semiHidden="0" w:uiPriority="67" w:unhideWhenUsed="0"/>
-    <w:lsdException w:name="Medium Grid 2" w:semiHidden="0" w:uiPriority="68" w:unhideWhenUsed="0"/>
-    <w:lsdException w:name="Medium Grid 3" w:semiHidden="0" w:uiPriority="69" w:unhideWhenUsed="0"/>
-    <w:lsdException w:name="Dark List" w:semiHidden="0" w:uiPriority="70" w:unhideWhenUsed="0"/>
-    <w:lsdException w:name="Colorful Shading" w:semiHidden="0" w:uiPriority="71" w:unhideWhenUsed="0"/>
-    <w:lsdException w:name="Colorful List" w:semiHidden="0" w:uiPriority="72" w:unhideWhenUsed="0"/>
-    <w:lsdException w:name="Colorful Grid" w:semiHidden="0" w:uiPriority="73" w:unhideWhenUsed="0"/>
-    <w:lsdException w:name="Light Shading Accent 1" w:semiHidden="0" w:uiPriority="60" w:unhideWhenUsed="0"/>
-    <w:lsdException w:name="Light List Accent 1" w:semiHidden="0" w:uiPriority="61" w:unhideWhenUsed="0"/>
-    <w:lsdException w:name="Light Grid Accent 1" w:semiHidden="0" w:uiPriority="62" w:unhideWhenUsed="0"/>
-    <w:lsdException w:name="Medium Shading 1 Accent 1" w:semiHidden="0" w:uiPriority="63" w:unhideWhenUsed="0"/>
-    <w:lsdException w:name="Medium Shading 2 Accent 1" w:semiHidden="0" w:uiPriority="64" w:unhideWhenUsed="0"/>
-    <w:lsdException w:name="Medium List 1 Accent 1" w:semiHidden="0" w:uiPriority="65" w:unhideWhenUsed="0"/>
-    <w:lsdException w:name="Revision" w:unhideWhenUsed="0"/>
-    <w:lsdException w:name="List Paragraph" w:semiHidden="0" w:uiPriority="34" w:unhideWhenUsed="0" w:qFormat="1"/>
-    <w:lsdException w:name="Quote" w:semiHidden="0" w:uiPriority="29" w:unhideWhenUsed="0" w:qFormat="1"/>
-    <w:lsdException w:name="Intense Quote" w:semiHidden="0" w:uiPriority="30" w:unhideWhenUsed="0" w:qFormat="1"/>
-    <w:lsdException w:name="Medium List 2 Accent 1" w:semiHidden="0" w:uiPriority="66" w:unhideWhenUsed="0"/>
-    <w:lsdException w:name="Medium Grid 1 Accent 1" w:semiHidden="0" w:uiPriority="67" w:unhideWhenUsed="0"/>
-    <w:lsdException w:name="Medium Grid 2 Accent 1" w:semiHidden="0" w:uiPriority="68" w:unhideWhenUsed="0"/>
-    <w:lsdException w:name="Medium Grid 3 Accent 1" w:semiHidden="0" w:uiPriority="69" w:unhideWhenUsed="0"/>
-    <w:lsdException w:name="Dark List Accent 1" w:semiHidden="0" w:uiPriority="70" w:unhideWhenUsed="0"/>
-    <w:lsdException w:name="Colorful Shading Accent 1" w:semiHidden="0" w:uiPriority="71" w:unhideWhenUsed="0"/>
-    <w:lsdException w:name="Colorful List Accent 1" w:semiHidden="0" w:uiPriority="72" w:unhideWhenUsed="0"/>
-    <w:lsdException w:name="Colorful Grid Accent 1" w:semiHidden="0" w:uiPriority="73" w:unhideWhenUsed="0"/>
-    <w:lsdException w:name="Light Shading Accent 2" w:semiHidden="0" w:uiPriority="60" w:unhideWhenUsed="0"/>
-    <w:lsdException w:name="Light List Accent 2" w:semiHidden="0" w:uiPriority="61" w:unhideWhenUsed="0"/>
-    <w:lsdException w:name="Light Grid Accent 2" w:semiHidden="0" w:uiPriority="62" w:unhideWhenUsed="0"/>
-    <w:lsdException w:name="Medium Shading 1 Accent 2" w:semiHidden="0" w:uiPriority="63" w:unhideWhenUsed="0"/>
-    <w:lsdException w:name="Medium Shading 2 Accent 2" w:semiHidden="0" w:uiPriority="64" w:unhideWhenUsed="0"/>
-    <w:lsdException w:name="Medium List 1 Accent 2" w:semiHidden="0" w:uiPriority="65" w:unhideWhenUsed="0"/>
-    <w:lsdException w:name="Medium List 2 Accent 2" w:semiHidden="0" w:uiPriority="66" w:unhideWhenUsed="0"/>
-    <w:lsdException w:name="Medium Grid 1 Accent 2" w:semiHidden="0" w:uiPriority="67" w:unhideWhenUsed="0"/>
-    <w:lsdException w:name="Medium Grid 2 Accent 2" w:semiHidden="0" w:uiPriority="68" w:unhideWhenUsed="0"/>
-    <w:lsdException w:name="Medium Grid 3 Accent 2" w:semiHidden="0" w:uiPriority="69" w:unhideWhenUsed="0"/>
-    <w:lsdException w:name="Dark List Accent 2" w:semiHidden="0" w:uiPriority="70" w:unhideWhenUsed="0"/>
-    <w:lsdException w:name="Colorful Shading Accent 2" w:semiHidden="0" w:uiPriority="71" w:unhideWhenUsed="0"/>
-    <w:lsdException w:name="Colorful List Accent 2" w:semiHidden="0" w:uiPriority="72" w:unhideWhenUsed="0"/>
-    <w:lsdException w:name="Colorful Grid Accent 2" w:semiHidden="0" w:uiPriority="73" w:unhideWhenUsed="0"/>
-    <w:lsdException w:name="Light Shading Accent 3" w:semiHidden="0" w:uiPriority="60" w:unhideWhenUsed="0"/>
-    <w:lsdException w:name="Light List Accent 3" w:semiHidden="0" w:uiPriority="61" w:unhideWhenUsed="0"/>
-    <w:lsdException w:name="Light Grid Accent 3" w:semiHidden="0" w:uiPriority="62" w:unhideWhenUsed="0"/>
-    <w:lsdException w:name="Medium Shading 1 Accent 3" w:semiHidden="0" w:uiPriority="63" w:unhideWhenUsed="0"/>
-    <w:lsdException w:name="Medium Shading 2 Accent 3" w:semiHidden="0" w:uiPriority="64" w:unhideWhenUsed="0"/>
-    <w:lsdException w:name="Medium List 1 Accent 3" w:semiHidden="0" w:uiPriority="65" w:unhideWhenUsed="0"/>
-    <w:lsdException w:name="Medium List 2 Accent 3" w:semiHidden="0" w:uiPriority="66" w:unhideWhenUsed="0"/>
-    <w:lsdException w:name="Medium Grid 1 Accent 3" w:semiHidden="0" w:uiPriority="67" w:unhideWhenUsed="0"/>
-    <w:lsdException w:name="Medium Grid 2 Accent 3" w:semiHidden="0" w:uiPriority="68" w:unhideWhenUsed="0"/>
-    <w:lsdException w:name="Medium Grid 3 Accent 3" w:semiHidden="0" w:uiPriority="69" w:unhideWhenUsed="0"/>
-    <w:lsdException w:name="Dark List Accent 3" w:semiHidden="0" w:uiPriority="70" w:unhideWhenUsed="0"/>
-    <w:lsdException w:name="Colorful Shading Accent 3" w:semiHidden="0" w:uiPriority="71" w:unhideWhenUsed="0"/>
-    <w:lsdException w:name="Colorful List Accent 3" w:semiHidden="0" w:uiPriority="72" w:unhideWhenUsed="0"/>
-    <w:lsdException w:name="Colorful Grid Accent 3" w:semiHidden="0" w:uiPriority="73" w:unhideWhenUsed="0"/>
-    <w:lsdException w:name="Light Shading Accent 4" w:semiHidden="0" w:uiPriority="60" w:unhideWhenUsed="0"/>
-    <w:lsdException w:name="Light List Accent 4" w:semiHidden="0" w:uiPriority="61" w:unhideWhenUsed="0"/>
-    <w:lsdException w:name="Light Grid Accent 4" w:semiHidden="0" w:uiPriority="62" w:unhideWhenUsed="0"/>
-    <w:lsdException w:name="Medium Shading 1 Accent 4" w:semiHidden="0" w:uiPriority="63" w:unhideWhenUsed="0"/>
-    <w:lsdException w:name="Medium Shading 2 Accent 4" w:semiHidden="0" w:uiPriority="64" w:unhideWhenUsed="0"/>
-    <w:lsdException w:name="Medium List 1 Accent 4" w:semiHidden="0" w:uiPriority="65" w:unhideWhenUsed="0"/>
-    <w:lsdException w:name="Medium List 2 Accent 4" w:semiHidden="0" w:uiPriority="66" w:unhideWhenUsed="0"/>
-    <w:lsdException w:name="Medium Grid 1 Accent 4" w:semiHidden="0" w:uiPriority="67" w:unhideWhenUsed="0"/>
-    <w:lsdException w:name="Medium Grid 2 Accent 4" w:semiHidden="0" w:uiPriority="68" w:unhideWhenUsed="0"/>
-    <w:lsdException w:name="Medium Grid 3 Accent 4" w:semiHidden="0" w:uiPriority="69" w:unhideWhenUsed="0"/>
-    <w:lsdException w:name="Dark List Accent 4" w:semiHidden="0" w:uiPriority="70" w:unhideWhenUsed="0"/>
-    <w:lsdException w:name="Colorful Shading Accent 4" w:semiHidden="0" w:uiPriority="71" w:unhideWhenUsed="0"/>
-    <w:lsdException w:name="Colorful List Accent 4" w:semiHidden="0" w:uiPriority="72" w:unhideWhenUsed="0"/>
-    <w:lsdException w:name="Colorful Grid Accent 4" w:semiHidden="0" w:uiPriority="73" w:unhideWhenUsed="0"/>
-    <w:lsdException w:name="Light Shading Accent 5" w:semiHidden="0" w:uiPriority="60" w:unhideWhenUsed="0"/>
-    <w:lsdException w:name="Light List Accent 5" w:semiHidden="0" w:uiPriority="61" w:unhideWhenUsed="0"/>
-    <w:lsdException w:name="Light Grid Accent 5" w:semiHidden="0" w:uiPriority="62" w:unhideWhenUsed="0"/>
-    <w:lsdException w:name="Medium Shading 1 Accent 5" w:semiHidden="0" w:uiPriority="63" w:unhideWhenUsed="0"/>
-    <w:lsdException w:name="Medium Shading 2 Accent 5" w:semiHidden="0" w:uiPriority="64" w:unhideWhenUsed="0"/>
-    <w:lsdException w:name="Medium List 1 Accent 5" w:semiHidden="0" w:uiPriority="65" w:unhideWhenUsed="0"/>
-    <w:lsdException w:name="Medium List 2 Accent 5" w:semiHidden="0" w:uiPriority="66" w:unhideWhenUsed="0"/>
-    <w:lsdException w:name="Medium Grid 1 Accent 5" w:semiHidden="0" w:uiPriority="67" w:unhideWhenUsed="0"/>
-    <w:lsdException w:name="Medium Grid 2 Accent 5" w:semiHidden="0" w:uiPriority="68" w:unhideWhenUsed="0"/>
-    <w:lsdException w:name="Medium Grid 3 Accent 5" w:semiHidden="0" w:uiPriority="69" w:unhideWhenUsed="0"/>
-    <w:lsdException w:name="Dark List Accent 5" w:semiHidden="0" w:uiPriority="70" w:unhideWhenUsed="0"/>
-    <w:lsdException w:name="Colorful Shading Accent 5" w:semiHidden="0" w:uiPriority="71" w:unhideWhenUsed="0"/>
-    <w:lsdException w:name="Colorful List Accent 5" w:semiHidden="0" w:uiPriority="72" w:unhideWhenUsed="0"/>
-    <w:lsdException w:name="Colorful Grid Accent 5" w:semiHidden="0" w:uiPriority="73" w:unhideWhenUsed="0"/>
-    <w:lsdException w:name="Light Shading Accent 6" w:semiHidden="0" w:uiPriority="60" w:unhideWhenUsed="0"/>
-    <w:lsdException w:name="Light List Accent 6" w:semiHidden="0" w:uiPriority="61" w:unhideWhenUsed="0"/>
-    <w:lsdException w:name="Light Grid Accent 6" w:semiHidden="0" w:uiPriority="62" w:unhideWhenUsed="0"/>
-    <w:lsdException w:name="Medium Shading 1 Accent 6" w:semiHidden="0" w:uiPriority="63" w:unhideWhenUsed="0"/>
-    <w:lsdException w:name="Medium Shading 2 Accent 6" w:semiHidden="0" w:uiPriority="64" w:unhideWhenUsed="0"/>
-    <w:lsdException w:name="Medium List 1 Accent 6" w:semiHidden="0" w:uiPriority="65" w:unhideWhenUsed="0"/>
-    <w:lsdException w:name="Medium List 2 Accent 6" w:semiHidden="0" w:uiPriority="66" w:unhideWhenUsed="0"/>
-    <w:lsdException w:name="Medium Grid 1 Accent 6" w:semiHidden="0" w:uiPriority="67" w:unhideWhenUsed="0"/>
-    <w:lsdException w:name="Medium Grid 2 Accent 6" w:semiHidden="0" w:uiPriority="68" w:unhideWhenUsed="0"/>
-    <w:lsdException w:name="Medium Grid 3 Accent 6" w:semiHidden="0" w:uiPriority="69" w:unhideWhenUsed="0"/>
-    <w:lsdException w:name="Dark List Accent 6" w:semiHidden="0" w:uiPriority="70" w:unhideWhenUsed="0"/>
-    <w:lsdException w:name="Colorful Shading Accent 6" w:semiHidden="0" w:uiPriority="71" w:unhideWhenUsed="0"/>
-    <w:lsdException w:name="Colorful List Accent 6" w:semiHidden="0" w:uiPriority="72" w:unhideWhenUsed="0"/>
-    <w:lsdException w:name="Colorful Grid Accent 6" w:semiHidden="0" w:uiPriority="73" w:unhideWhenUsed="0"/>
-    <w:lsdException w:name="Subtle Emphasis" w:semiHidden="0" w:uiPriority="19" w:unhideWhenUsed="0" w:qFormat="1"/>
-    <w:lsdException w:name="Intense Emphasis" w:semiHidden="0" w:uiPriority="21" w:unhideWhenUsed="0" w:qFormat="1"/>
-    <w:lsdException w:name="Subtle Reference" w:semiHidden="0" w:uiPriority="31" w:unhideWhenUsed="0" w:qFormat="1"/>
-    <w:lsdException w:name="Intense Reference" w:semiHidden="0" w:uiPriority="32" w:unhideWhenUsed="0" w:qFormat="1"/>
-    <w:lsdException w:name="Book Title" w:semiHidden="0" w:uiPriority="33" w:unhideWhenUsed="0" w:qFormat="1"/>
-    <w:lsdException w:name="Bibliography" w:uiPriority="37"/>
-    <w:lsdException w:name="TOC Heading" w:uiPriority="39" w:qFormat="1"/>
-  </w:latentStyles>
-  <w:style w:type="paragraph" w:default="1" w:styleId="a">
-    <w:name w:val="Normal"/>
-    <w:qFormat/>
-    <w:rsid w:val="00A1139C"/>
-  </w:style>
-  <w:style w:type="character" w:default="1" w:styleId="a0">
-    <w:name w:val="Default Paragraph Font"/>
-    <w:uiPriority w:val="1"/>
-    <w:semiHidden/>
-    <w:unhideWhenUsed/>
-  </w:style>
-  <w:style w:type="table" w:default="1" w:styleId="a1">
-    <w:name w:val="Normal Table"/>
-    <w:uiPriority w:val="99"/>
-    <w:semiHidden/>
-    <w:unhideWhenUsed/>
-    <w:qFormat/>
-    <w:tblPr>
-      <w:tblInd w:w="0" w:type="dxa"/>
-      <w:tblCellMar>
-        <w:top w:w="0" w:type="dxa"/>
-        <w:left w:w="108" w:type="dxa"/>
-        <w:bottom w:w="0" w:type="dxa"/>
-        <w:right w:w="108" w:type="dxa"/>
-      </w:tblCellMar>
-    </w:tblPr>
-  </w:style>
-  <w:style w:type="numbering" w:default="1" w:styleId="a2">
-    <w:name w:val="No List"/>
-    <w:uiPriority w:val="99"/>
-    <w:semiHidden/>
-    <w:unhideWhenUsed/>
-  </w:style>
-  <w:style w:type="paragraph" w:customStyle="1" w:styleId="723B94EA9CBD4C879E5982D8DAE89420">
-    <w:name w:val="723B94EA9CBD4C879E5982D8DAE89420"/>
-    <w:rsid w:val="00CB02B2"/>
-  </w:style>
-  <w:style w:type="paragraph" w:customStyle="1" w:styleId="E3EBD4510B4349788D225402029313B5">
-    <w:name w:val="E3EBD4510B4349788D225402029313B5"/>
-    <w:rsid w:val="00CB02B2"/>
-  </w:style>
-</w:styles>
-</file>
-
-<file path=word/glossary/webSettings.xml><?xml version="1.0" encoding="utf-8"?>
-<w:webSettings xmlns:r="http://schemas.openxmlformats.org/officeDocument/2006/relationships" xmlns:w="http://schemas.openxmlformats.org/wordprocessingml/2006/main">
-  <w:optimizeForBrowser/>
-  <w:allowPNG/>
-</w:webSettings>
-</file>
-
 <file path=word/theme/theme1.xml><?xml version="1.0" encoding="utf-8"?>
 <a:theme xmlns:a="http://schemas.openxmlformats.org/drawingml/2006/main" name="Тема Office">
   <a:themeElements>

</xml_diff>